<commit_message>
committing additional files to project documentation
</commit_message>
<xml_diff>
--- a/Project-Documentation/Workflow_documentation.docx
+++ b/Project-Documentation/Workflow_documentation.docx
@@ -493,49 +493,6 @@
             <wp:extent cx="5731510" cy="3078480"/>
             <wp:effectExtent l="0" t="0" r="2540" b="7620"/>
             <wp:docPr id="1" name="Picture 1"/>
-            <wp:cNvGraphicFramePr>
-              <a:graphicFrameLocks xmlns:a="http://schemas.openxmlformats.org/drawingml/2006/main" noChangeAspect="1"/>
-            </wp:cNvGraphicFramePr>
-            <a:graphic xmlns:a="http://schemas.openxmlformats.org/drawingml/2006/main">
-              <a:graphicData uri="http://schemas.openxmlformats.org/drawingml/2006/picture">
-                <pic:pic xmlns:pic="http://schemas.openxmlformats.org/drawingml/2006/picture">
-                  <pic:nvPicPr>
-                    <pic:cNvPr id="1" name=""/>
-                    <pic:cNvPicPr/>
-                  </pic:nvPicPr>
-                  <pic:blipFill>
-                    <a:blip r:embed="rId5"/>
-                    <a:stretch>
-                      <a:fillRect/>
-                    </a:stretch>
-                  </pic:blipFill>
-                  <pic:spPr>
-                    <a:xfrm>
-                      <a:off x="0" y="0"/>
-                      <a:ext cx="5731510" cy="3078480"/>
-                    </a:xfrm>
-                    <a:prstGeom prst="rect">
-                      <a:avLst/>
-                    </a:prstGeom>
-                  </pic:spPr>
-                </pic:pic>
-              </a:graphicData>
-            </a:graphic>
-          </wp:inline>
-        </w:drawing>
-      </w:r>
-    </w:p>
-    <w:p/>
-    <w:p>
-      <w:r>
-        <w:rPr>
-          <w:noProof/>
-        </w:rPr>
-        <w:drawing>
-          <wp:inline distT="0" distB="0" distL="0" distR="0" wp14:anchorId="7924B757" wp14:editId="2416D044">
-            <wp:extent cx="5731510" cy="3503295"/>
-            <wp:effectExtent l="0" t="0" r="2540" b="1905"/>
-            <wp:docPr id="3" name="Picture 3"/>
             <wp:cNvGraphicFramePr>
               <a:graphicFrameLocks xmlns:a="http://schemas.openxmlformats.org/drawingml/2006/main" noChangeAspect="1"/>
             </wp:cNvGraphicFramePr>
@@ -555,7 +512,7 @@
                   <pic:spPr>
                     <a:xfrm>
                       <a:off x="0" y="0"/>
-                      <a:ext cx="5731510" cy="3503295"/>
+                      <a:ext cx="5731510" cy="3078480"/>
                     </a:xfrm>
                     <a:prstGeom prst="rect">
                       <a:avLst/>
@@ -568,17 +525,17 @@
         </w:drawing>
       </w:r>
     </w:p>
+    <w:p/>
     <w:p>
       <w:r>
         <w:rPr>
           <w:noProof/>
         </w:rPr>
-        <w:lastRenderedPageBreak/>
         <w:drawing>
-          <wp:inline distT="0" distB="0" distL="0" distR="0" wp14:anchorId="4216C3F8" wp14:editId="107C5D5E">
-            <wp:extent cx="5731510" cy="3760470"/>
-            <wp:effectExtent l="0" t="0" r="2540" b="0"/>
-            <wp:docPr id="4" name="Picture 4"/>
+          <wp:inline distT="0" distB="0" distL="0" distR="0" wp14:anchorId="7924B757" wp14:editId="2416D044">
+            <wp:extent cx="5731510" cy="3503295"/>
+            <wp:effectExtent l="0" t="0" r="2540" b="1905"/>
+            <wp:docPr id="3" name="Picture 3"/>
             <wp:cNvGraphicFramePr>
               <a:graphicFrameLocks xmlns:a="http://schemas.openxmlformats.org/drawingml/2006/main" noChangeAspect="1"/>
             </wp:cNvGraphicFramePr>
@@ -598,7 +555,7 @@
                   <pic:spPr>
                     <a:xfrm>
                       <a:off x="0" y="0"/>
-                      <a:ext cx="5731510" cy="3760470"/>
+                      <a:ext cx="5731510" cy="3503295"/>
                     </a:xfrm>
                     <a:prstGeom prst="rect">
                       <a:avLst/>
@@ -613,45 +570,15 @@
     </w:p>
     <w:p>
       <w:r>
-        <w:t>Day Two</w:t>
-      </w:r>
-    </w:p>
-    <w:p>
-      <w:r>
-        <w:t>Day Three</w:t>
-      </w:r>
-    </w:p>
-    <w:p>
-      <w:r>
-        <w:t>Day Four</w:t>
-      </w:r>
-    </w:p>
-    <w:p>
-      <w:r>
-        <w:t>Day Five</w:t>
-      </w:r>
-    </w:p>
-    <w:p>
-      <w:r>
-        <w:t>Day Six</w:t>
-      </w:r>
-    </w:p>
-    <w:p>
-      <w:r>
-        <w:t>Day Seven</w:t>
-      </w:r>
-    </w:p>
-    <w:p>
-      <w:r>
         <w:rPr>
           <w:noProof/>
         </w:rPr>
         <w:lastRenderedPageBreak/>
         <w:drawing>
-          <wp:inline distT="0" distB="0" distL="0" distR="0" wp14:anchorId="22319C58" wp14:editId="117EA442">
-            <wp:extent cx="5731510" cy="3729990"/>
-            <wp:effectExtent l="0" t="0" r="2540" b="3810"/>
-            <wp:docPr id="2" name="Picture 2"/>
+          <wp:inline distT="0" distB="0" distL="0" distR="0" wp14:anchorId="4216C3F8" wp14:editId="107C5D5E">
+            <wp:extent cx="5731510" cy="3760470"/>
+            <wp:effectExtent l="0" t="0" r="2540" b="0"/>
+            <wp:docPr id="4" name="Picture 4"/>
             <wp:cNvGraphicFramePr>
               <a:graphicFrameLocks xmlns:a="http://schemas.openxmlformats.org/drawingml/2006/main" noChangeAspect="1"/>
             </wp:cNvGraphicFramePr>
@@ -671,7 +598,7 @@
                   <pic:spPr>
                     <a:xfrm>
                       <a:off x="0" y="0"/>
-                      <a:ext cx="5731510" cy="3729990"/>
+                      <a:ext cx="5731510" cy="3760470"/>
                     </a:xfrm>
                     <a:prstGeom prst="rect">
                       <a:avLst/>
@@ -687,10 +614,10 @@
     <w:p>
       <w:r>
         <w:drawing>
-          <wp:inline distT="0" distB="0" distL="0" distR="0" wp14:anchorId="28854CEC" wp14:editId="43FAFD49">
-            <wp:extent cx="5731510" cy="3735705"/>
+          <wp:inline distT="0" distB="0" distL="0" distR="0" wp14:anchorId="56275B7A" wp14:editId="26D795D4">
+            <wp:extent cx="5731510" cy="3340735"/>
             <wp:effectExtent l="0" t="0" r="2540" b="0"/>
-            <wp:docPr id="5" name="Picture 5"/>
+            <wp:docPr id="11" name="Picture 11"/>
             <wp:cNvGraphicFramePr>
               <a:graphicFrameLocks xmlns:a="http://schemas.openxmlformats.org/drawingml/2006/main" noChangeAspect="1"/>
             </wp:cNvGraphicFramePr>
@@ -710,6 +637,160 @@
                   <pic:spPr>
                     <a:xfrm>
                       <a:off x="0" y="0"/>
+                      <a:ext cx="5731510" cy="3340735"/>
+                    </a:xfrm>
+                    <a:prstGeom prst="rect">
+                      <a:avLst/>
+                    </a:prstGeom>
+                  </pic:spPr>
+                </pic:pic>
+              </a:graphicData>
+            </a:graphic>
+          </wp:inline>
+        </w:drawing>
+      </w:r>
+    </w:p>
+    <w:p>
+      <w:r>
+        <w:t>Day Two</w:t>
+      </w:r>
+    </w:p>
+    <w:p>
+      <w:r>
+        <w:t>Day Three</w:t>
+      </w:r>
+    </w:p>
+    <w:p>
+      <w:r>
+        <w:t>Day Four</w:t>
+      </w:r>
+    </w:p>
+    <w:p>
+      <w:r>
+        <w:t>Day Five</w:t>
+      </w:r>
+    </w:p>
+    <w:p>
+      <w:r>
+        <w:t>Day Six</w:t>
+      </w:r>
+    </w:p>
+    <w:p>
+      <w:r>
+        <w:lastRenderedPageBreak/>
+        <w:t>Day Seven</w:t>
+      </w:r>
+    </w:p>
+    <w:p>
+      <w:r>
+        <w:rPr>
+          <w:noProof/>
+        </w:rPr>
+        <w:drawing>
+          <wp:inline distT="0" distB="0" distL="0" distR="0" wp14:anchorId="22319C58" wp14:editId="117EA442">
+            <wp:extent cx="5731510" cy="3729990"/>
+            <wp:effectExtent l="0" t="0" r="2540" b="3810"/>
+            <wp:docPr id="2" name="Picture 2"/>
+            <wp:cNvGraphicFramePr>
+              <a:graphicFrameLocks xmlns:a="http://schemas.openxmlformats.org/drawingml/2006/main" noChangeAspect="1"/>
+            </wp:cNvGraphicFramePr>
+            <a:graphic xmlns:a="http://schemas.openxmlformats.org/drawingml/2006/main">
+              <a:graphicData uri="http://schemas.openxmlformats.org/drawingml/2006/picture">
+                <pic:pic xmlns:pic="http://schemas.openxmlformats.org/drawingml/2006/picture">
+                  <pic:nvPicPr>
+                    <pic:cNvPr id="1" name=""/>
+                    <pic:cNvPicPr/>
+                  </pic:nvPicPr>
+                  <pic:blipFill>
+                    <a:blip r:embed="rId10"/>
+                    <a:stretch>
+                      <a:fillRect/>
+                    </a:stretch>
+                  </pic:blipFill>
+                  <pic:spPr>
+                    <a:xfrm>
+                      <a:off x="0" y="0"/>
+                      <a:ext cx="5731510" cy="3729990"/>
+                    </a:xfrm>
+                    <a:prstGeom prst="rect">
+                      <a:avLst/>
+                    </a:prstGeom>
+                  </pic:spPr>
+                </pic:pic>
+              </a:graphicData>
+            </a:graphic>
+          </wp:inline>
+        </w:drawing>
+      </w:r>
+    </w:p>
+    <w:p/>
+    <w:p>
+      <w:r>
+        <w:lastRenderedPageBreak/>
+        <w:drawing>
+          <wp:inline distT="0" distB="0" distL="0" distR="0" wp14:anchorId="62767B20" wp14:editId="09231090">
+            <wp:extent cx="5731510" cy="3006090"/>
+            <wp:effectExtent l="0" t="0" r="2540" b="3810"/>
+            <wp:docPr id="10" name="Picture 10"/>
+            <wp:cNvGraphicFramePr>
+              <a:graphicFrameLocks xmlns:a="http://schemas.openxmlformats.org/drawingml/2006/main" noChangeAspect="1"/>
+            </wp:cNvGraphicFramePr>
+            <a:graphic xmlns:a="http://schemas.openxmlformats.org/drawingml/2006/main">
+              <a:graphicData uri="http://schemas.openxmlformats.org/drawingml/2006/picture">
+                <pic:pic xmlns:pic="http://schemas.openxmlformats.org/drawingml/2006/picture">
+                  <pic:nvPicPr>
+                    <pic:cNvPr id="1" name=""/>
+                    <pic:cNvPicPr/>
+                  </pic:nvPicPr>
+                  <pic:blipFill>
+                    <a:blip r:embed="rId11"/>
+                    <a:stretch>
+                      <a:fillRect/>
+                    </a:stretch>
+                  </pic:blipFill>
+                  <pic:spPr>
+                    <a:xfrm>
+                      <a:off x="0" y="0"/>
+                      <a:ext cx="5731510" cy="3006090"/>
+                    </a:xfrm>
+                    <a:prstGeom prst="rect">
+                      <a:avLst/>
+                    </a:prstGeom>
+                  </pic:spPr>
+                </pic:pic>
+              </a:graphicData>
+            </a:graphic>
+          </wp:inline>
+        </w:drawing>
+      </w:r>
+      <w:r>
+        <w:rPr>
+          <w:noProof/>
+        </w:rPr>
+        <w:drawing>
+          <wp:inline distT="0" distB="0" distL="0" distR="0" wp14:anchorId="28854CEC" wp14:editId="43FAFD49">
+            <wp:extent cx="5731510" cy="3735705"/>
+            <wp:effectExtent l="0" t="0" r="2540" b="0"/>
+            <wp:docPr id="5" name="Picture 5"/>
+            <wp:cNvGraphicFramePr>
+              <a:graphicFrameLocks xmlns:a="http://schemas.openxmlformats.org/drawingml/2006/main" noChangeAspect="1"/>
+            </wp:cNvGraphicFramePr>
+            <a:graphic xmlns:a="http://schemas.openxmlformats.org/drawingml/2006/main">
+              <a:graphicData uri="http://schemas.openxmlformats.org/drawingml/2006/picture">
+                <pic:pic xmlns:pic="http://schemas.openxmlformats.org/drawingml/2006/picture">
+                  <pic:nvPicPr>
+                    <pic:cNvPr id="1" name=""/>
+                    <pic:cNvPicPr/>
+                  </pic:nvPicPr>
+                  <pic:blipFill>
+                    <a:blip r:embed="rId12"/>
+                    <a:stretch>
+                      <a:fillRect/>
+                    </a:stretch>
+                  </pic:blipFill>
+                  <pic:spPr>
+                    <a:xfrm>
+                      <a:off x="0" y="0"/>
                       <a:ext cx="5731510" cy="3735705"/>
                     </a:xfrm>
                     <a:prstGeom prst="rect">
@@ -728,6 +809,153 @@
         <w:t>Day Eight</w:t>
       </w:r>
     </w:p>
+    <w:p/>
+    <w:p>
+      <w:r>
+        <w:lastRenderedPageBreak/>
+        <w:drawing>
+          <wp:inline distT="0" distB="0" distL="0" distR="0" wp14:anchorId="4F6B4DF9" wp14:editId="4213867B">
+            <wp:extent cx="5731510" cy="3202940"/>
+            <wp:effectExtent l="0" t="0" r="2540" b="0"/>
+            <wp:docPr id="9" name="Picture 9"/>
+            <wp:cNvGraphicFramePr>
+              <a:graphicFrameLocks xmlns:a="http://schemas.openxmlformats.org/drawingml/2006/main" noChangeAspect="1"/>
+            </wp:cNvGraphicFramePr>
+            <a:graphic xmlns:a="http://schemas.openxmlformats.org/drawingml/2006/main">
+              <a:graphicData uri="http://schemas.openxmlformats.org/drawingml/2006/picture">
+                <pic:pic xmlns:pic="http://schemas.openxmlformats.org/drawingml/2006/picture">
+                  <pic:nvPicPr>
+                    <pic:cNvPr id="1" name=""/>
+                    <pic:cNvPicPr/>
+                  </pic:nvPicPr>
+                  <pic:blipFill>
+                    <a:blip r:embed="rId13"/>
+                    <a:stretch>
+                      <a:fillRect/>
+                    </a:stretch>
+                  </pic:blipFill>
+                  <pic:spPr>
+                    <a:xfrm>
+                      <a:off x="0" y="0"/>
+                      <a:ext cx="5731510" cy="3202940"/>
+                    </a:xfrm>
+                    <a:prstGeom prst="rect">
+                      <a:avLst/>
+                    </a:prstGeom>
+                  </pic:spPr>
+                </pic:pic>
+              </a:graphicData>
+            </a:graphic>
+          </wp:inline>
+        </w:drawing>
+      </w:r>
+    </w:p>
+    <w:p>
+      <w:r>
+        <w:rPr>
+          <w:noProof/>
+        </w:rPr>
+        <w:drawing>
+          <wp:inline distT="0" distB="0" distL="0" distR="0" wp14:anchorId="2960BB76" wp14:editId="29EFD04E">
+            <wp:extent cx="5731510" cy="3036627"/>
+            <wp:effectExtent l="0" t="0" r="2540" b="0"/>
+            <wp:docPr id="8" name="Picture 8"/>
+            <wp:cNvGraphicFramePr>
+              <a:graphicFrameLocks xmlns:a="http://schemas.openxmlformats.org/drawingml/2006/main" noChangeAspect="1"/>
+            </wp:cNvGraphicFramePr>
+            <a:graphic xmlns:a="http://schemas.openxmlformats.org/drawingml/2006/main">
+              <a:graphicData uri="http://schemas.openxmlformats.org/drawingml/2006/picture">
+                <pic:pic xmlns:pic="http://schemas.openxmlformats.org/drawingml/2006/picture">
+                  <pic:nvPicPr>
+                    <pic:cNvPr id="0" name="Picture 1"/>
+                    <pic:cNvPicPr>
+                      <a:picLocks noChangeAspect="1" noChangeArrowheads="1"/>
+                    </pic:cNvPicPr>
+                  </pic:nvPicPr>
+                  <pic:blipFill rotWithShape="1">
+                    <a:blip r:embed="rId14" cstate="print">
+                      <a:extLst>
+                        <a:ext uri="{28A0092B-C50C-407E-A947-70E740481C1C}">
+                          <a14:useLocalDpi xmlns:a14="http://schemas.microsoft.com/office/drawing/2010/main" val="0"/>
+                        </a:ext>
+                      </a:extLst>
+                    </a:blip>
+                    <a:srcRect b="4358"/>
+                    <a:stretch/>
+                  </pic:blipFill>
+                  <pic:spPr bwMode="auto">
+                    <a:xfrm>
+                      <a:off x="0" y="0"/>
+                      <a:ext cx="5731510" cy="3036627"/>
+                    </a:xfrm>
+                    <a:prstGeom prst="rect">
+                      <a:avLst/>
+                    </a:prstGeom>
+                    <a:noFill/>
+                    <a:ln>
+                      <a:noFill/>
+                    </a:ln>
+                    <a:extLst>
+                      <a:ext uri="{53640926-AAD7-44D8-BBD7-CCE9431645EC}">
+                        <a14:shadowObscured xmlns:a14="http://schemas.microsoft.com/office/drawing/2010/main"/>
+                      </a:ext>
+                    </a:extLst>
+                  </pic:spPr>
+                </pic:pic>
+              </a:graphicData>
+            </a:graphic>
+          </wp:inline>
+        </w:drawing>
+      </w:r>
+    </w:p>
+    <w:p/>
+    <w:p>
+      <w:r>
+        <w:lastRenderedPageBreak/>
+        <w:drawing>
+          <wp:inline distT="0" distB="0" distL="0" distR="0" wp14:anchorId="30738D51" wp14:editId="68101DD8">
+            <wp:extent cx="5731510" cy="3084394"/>
+            <wp:effectExtent l="0" t="0" r="2540" b="1905"/>
+            <wp:docPr id="7" name="Picture 7"/>
+            <wp:cNvGraphicFramePr>
+              <a:graphicFrameLocks xmlns:a="http://schemas.openxmlformats.org/drawingml/2006/main" noChangeAspect="1"/>
+            </wp:cNvGraphicFramePr>
+            <a:graphic xmlns:a="http://schemas.openxmlformats.org/drawingml/2006/main">
+              <a:graphicData uri="http://schemas.openxmlformats.org/drawingml/2006/picture">
+                <pic:pic xmlns:pic="http://schemas.openxmlformats.org/drawingml/2006/picture">
+                  <pic:nvPicPr>
+                    <pic:cNvPr id="1" name=""/>
+                    <pic:cNvPicPr/>
+                  </pic:nvPicPr>
+                  <pic:blipFill rotWithShape="1">
+                    <a:blip r:embed="rId15"/>
+                    <a:srcRect b="2756"/>
+                    <a:stretch/>
+                  </pic:blipFill>
+                  <pic:spPr bwMode="auto">
+                    <a:xfrm>
+                      <a:off x="0" y="0"/>
+                      <a:ext cx="5731510" cy="3084394"/>
+                    </a:xfrm>
+                    <a:prstGeom prst="rect">
+                      <a:avLst/>
+                    </a:prstGeom>
+                    <a:ln>
+                      <a:noFill/>
+                    </a:ln>
+                    <a:extLst>
+                      <a:ext uri="{53640926-AAD7-44D8-BBD7-CCE9431645EC}">
+                        <a14:shadowObscured xmlns:a14="http://schemas.microsoft.com/office/drawing/2010/main"/>
+                      </a:ext>
+                    </a:extLst>
+                  </pic:spPr>
+                </pic:pic>
+              </a:graphicData>
+            </a:graphic>
+          </wp:inline>
+        </w:drawing>
+      </w:r>
+    </w:p>
     <w:p>
       <w:r>
         <w:t>Day Nine</w:t>
@@ -738,7 +966,650 @@
         <w:t>Day Ten</w:t>
       </w:r>
     </w:p>
-    <w:p/>
+    <w:p>
+      <w:pPr>
+        <w:pStyle w:val="Heading2"/>
+      </w:pPr>
+      <w:bookmarkStart w:id="0" w:name="_Toc41495942"/>
+      <w:bookmarkStart w:id="1" w:name="_Toc41496502"/>
+      <w:bookmarkStart w:id="2" w:name="_Toc44500296"/>
+      <w:bookmarkStart w:id="3" w:name="_Toc54086808"/>
+      <w:r>
+        <w:t>Repository &amp; Documentation</w:t>
+      </w:r>
+      <w:bookmarkStart w:id="4" w:name="_Toc41495943"/>
+      <w:bookmarkStart w:id="5" w:name="_Toc41496503"/>
+      <w:bookmarkStart w:id="6" w:name="_Toc44500297"/>
+      <w:bookmarkEnd w:id="0"/>
+      <w:bookmarkEnd w:id="1"/>
+      <w:bookmarkEnd w:id="2"/>
+      <w:bookmarkEnd w:id="3"/>
+    </w:p>
+    <w:p>
+      <w:pPr>
+        <w:pStyle w:val="ListParagraph"/>
+        <w:numPr>
+          <w:ilvl w:val="0"/>
+          <w:numId w:val="4"/>
+        </w:numPr>
+        <w:rPr>
+          <w:rFonts w:ascii="Montserrat Light" w:hAnsi="Montserrat Light"/>
+        </w:rPr>
+      </w:pPr>
+      <w:r>
+        <w:rPr>
+          <w:rFonts w:ascii="Montserrat Light" w:hAnsi="Montserrat Light"/>
+        </w:rPr>
+        <w:t xml:space="preserve">A </w:t>
+      </w:r>
+      <w:r>
+        <w:rPr>
+          <w:rFonts w:ascii="Montserrat" w:hAnsi="Montserrat"/>
+          <w:b/>
+          <w:bCs/>
+        </w:rPr>
+        <w:t>documentation</w:t>
+      </w:r>
+      <w:r>
+        <w:rPr>
+          <w:rFonts w:ascii="Montserrat Light" w:hAnsi="Montserrat Light"/>
+          <w:b/>
+          <w:bCs/>
+        </w:rPr>
+        <w:t xml:space="preserve"> </w:t>
+      </w:r>
+      <w:r>
+        <w:rPr>
+          <w:rFonts w:ascii="Montserrat Light" w:hAnsi="Montserrat Light"/>
+        </w:rPr>
+        <w:t>folder containing:</w:t>
+      </w:r>
+    </w:p>
+    <w:p>
+      <w:pPr>
+        <w:pStyle w:val="ListParagraph"/>
+        <w:numPr>
+          <w:ilvl w:val="1"/>
+          <w:numId w:val="4"/>
+        </w:numPr>
+        <w:ind w:left="1069"/>
+        <w:rPr>
+          <w:rFonts w:ascii="Montserrat Light" w:hAnsi="Montserrat Light"/>
+        </w:rPr>
+      </w:pPr>
+      <w:r>
+        <w:rPr>
+          <w:rFonts w:ascii="Montserrat Light" w:hAnsi="Montserrat Light"/>
+        </w:rPr>
+        <w:t xml:space="preserve">A completed </w:t>
+      </w:r>
+      <w:r>
+        <w:rPr>
+          <w:rFonts w:ascii="Montserrat" w:hAnsi="Montserrat"/>
+          <w:b/>
+          <w:bCs/>
+        </w:rPr>
+        <w:t>risk assessment</w:t>
+      </w:r>
+      <w:r>
+        <w:rPr>
+          <w:rFonts w:ascii="Montserrat Light" w:hAnsi="Montserrat Light"/>
+        </w:rPr>
+        <w:t xml:space="preserve">, utilising a matrix, in </w:t>
+      </w:r>
+      <w:r>
+        <w:rPr>
+          <w:rFonts w:ascii="Montserrat" w:hAnsi="Montserrat"/>
+          <w:b/>
+          <w:bCs/>
+        </w:rPr>
+        <w:t>.pdf</w:t>
+      </w:r>
+      <w:r>
+        <w:rPr>
+          <w:rFonts w:ascii="Montserrat Light" w:hAnsi="Montserrat Light"/>
+        </w:rPr>
+        <w:t xml:space="preserve"> format </w:t>
+      </w:r>
+    </w:p>
+    <w:p>
+      <w:pPr>
+        <w:pStyle w:val="ListParagraph"/>
+        <w:numPr>
+          <w:ilvl w:val="1"/>
+          <w:numId w:val="4"/>
+        </w:numPr>
+        <w:ind w:left="1069"/>
+        <w:rPr>
+          <w:rFonts w:asciiTheme="minorHAnsi" w:eastAsiaTheme="minorEastAsia" w:hAnsiTheme="minorHAnsi" w:cstheme="minorBidi"/>
+          <w:szCs w:val="22"/>
+        </w:rPr>
+      </w:pPr>
+      <w:r>
+        <w:rPr>
+          <w:rFonts w:ascii="Montserrat" w:hAnsi="Montserrat"/>
+          <w:b/>
+          <w:bCs/>
+        </w:rPr>
+        <w:t>At least one</w:t>
+      </w:r>
+      <w:r>
+        <w:rPr>
+          <w:rFonts w:ascii="Montserrat Light" w:hAnsi="Montserrat Light"/>
+        </w:rPr>
+        <w:t xml:space="preserve"> </w:t>
+      </w:r>
+      <w:r>
+        <w:rPr>
+          <w:rFonts w:ascii="Montserrat" w:hAnsi="Montserrat"/>
+          <w:b/>
+          <w:bCs/>
+        </w:rPr>
+        <w:t>ERD</w:t>
+      </w:r>
+      <w:r>
+        <w:rPr>
+          <w:rFonts w:ascii="Montserrat Light" w:hAnsi="Montserrat Light"/>
+        </w:rPr>
+        <w:t xml:space="preserve"> and </w:t>
+      </w:r>
+      <w:r>
+        <w:rPr>
+          <w:rFonts w:ascii="Montserrat" w:hAnsi="Montserrat"/>
+          <w:b/>
+          <w:bCs/>
+        </w:rPr>
+        <w:t>one</w:t>
+      </w:r>
+      <w:r>
+        <w:rPr>
+          <w:rFonts w:ascii="Montserrat Light" w:hAnsi="Montserrat Light"/>
+        </w:rPr>
+        <w:t xml:space="preserve"> </w:t>
+      </w:r>
+      <w:r>
+        <w:rPr>
+          <w:rFonts w:ascii="Montserrat" w:hAnsi="Montserrat"/>
+          <w:b/>
+          <w:bCs/>
+        </w:rPr>
+        <w:t>UML</w:t>
+      </w:r>
+      <w:r>
+        <w:rPr>
+          <w:rFonts w:ascii="Montserrat Light" w:hAnsi="Montserrat Light"/>
+        </w:rPr>
+        <w:t xml:space="preserve"> diagram, in </w:t>
+      </w:r>
+      <w:r>
+        <w:rPr>
+          <w:rFonts w:ascii="Montserrat" w:hAnsi="Montserrat"/>
+          <w:b/>
+          <w:bCs/>
+        </w:rPr>
+        <w:t>.png</w:t>
+      </w:r>
+      <w:r>
+        <w:rPr>
+          <w:rFonts w:ascii="Montserrat Light" w:hAnsi="Montserrat Light"/>
+        </w:rPr>
+        <w:t xml:space="preserve"> format</w:t>
+      </w:r>
+    </w:p>
+    <w:p>
+      <w:pPr>
+        <w:pStyle w:val="ListParagraph"/>
+        <w:numPr>
+          <w:ilvl w:val="1"/>
+          <w:numId w:val="4"/>
+        </w:numPr>
+        <w:ind w:left="1069"/>
+        <w:rPr>
+          <w:szCs w:val="22"/>
+        </w:rPr>
+      </w:pPr>
+      <w:r>
+        <w:rPr>
+          <w:rFonts w:ascii="Montserrat Light" w:hAnsi="Montserrat Light"/>
+        </w:rPr>
+        <w:t xml:space="preserve">A copy of your presentation, in </w:t>
+      </w:r>
+      <w:r>
+        <w:rPr>
+          <w:rFonts w:ascii="Montserrat" w:hAnsi="Montserrat"/>
+          <w:b/>
+          <w:bCs/>
+        </w:rPr>
+        <w:t>.pdf</w:t>
+      </w:r>
+      <w:r>
+        <w:rPr>
+          <w:rFonts w:ascii="Montserrat Light" w:hAnsi="Montserrat Light"/>
+        </w:rPr>
+        <w:t xml:space="preserve"> format (slides only – no notes) </w:t>
+      </w:r>
+    </w:p>
+    <w:p>
+      <w:pPr>
+        <w:pStyle w:val="Heading2"/>
+      </w:pPr>
+      <w:bookmarkStart w:id="7" w:name="_Toc54086809"/>
+      <w:r>
+        <w:t>Presentation Guideline</w:t>
+      </w:r>
+      <w:bookmarkEnd w:id="4"/>
+      <w:bookmarkEnd w:id="5"/>
+      <w:r>
+        <w:t xml:space="preserve"> (15 mins)</w:t>
+      </w:r>
+      <w:bookmarkEnd w:id="6"/>
+      <w:bookmarkEnd w:id="7"/>
+    </w:p>
+    <w:p>
+      <w:pPr>
+        <w:pStyle w:val="ListParagraph"/>
+        <w:numPr>
+          <w:ilvl w:val="0"/>
+          <w:numId w:val="4"/>
+        </w:numPr>
+        <w:rPr>
+          <w:rFonts w:ascii="Montserrat Light" w:hAnsi="Montserrat Light"/>
+        </w:rPr>
+      </w:pPr>
+      <w:r>
+        <w:rPr>
+          <w:rFonts w:ascii="Montserrat" w:hAnsi="Montserrat"/>
+          <w:b/>
+          <w:bCs/>
+        </w:rPr>
+        <w:t>Introduction</w:t>
+      </w:r>
+      <w:r>
+        <w:rPr>
+          <w:rFonts w:ascii="Montserrat Light" w:hAnsi="Montserrat Light"/>
+        </w:rPr>
+        <w:t>: Who are you? How did you approach the specification?</w:t>
+      </w:r>
+    </w:p>
+    <w:p>
+      <w:pPr>
+        <w:pStyle w:val="ListParagraph"/>
+        <w:numPr>
+          <w:ilvl w:val="0"/>
+          <w:numId w:val="4"/>
+        </w:numPr>
+        <w:rPr>
+          <w:rFonts w:ascii="Montserrat Light" w:hAnsi="Montserrat Light"/>
+          <w:b/>
+          <w:bCs/>
+        </w:rPr>
+      </w:pPr>
+      <w:r>
+        <w:rPr>
+          <w:rFonts w:ascii="Montserrat" w:hAnsi="Montserrat"/>
+          <w:b/>
+          <w:bCs/>
+        </w:rPr>
+        <w:t>Consultant</w:t>
+      </w:r>
+      <w:r>
+        <w:rPr>
+          <w:rFonts w:ascii="Montserrat Light" w:hAnsi="Montserrat Light"/>
+          <w:b/>
+          <w:bCs/>
+        </w:rPr>
+        <w:t xml:space="preserve"> </w:t>
+      </w:r>
+      <w:r>
+        <w:rPr>
+          <w:rFonts w:ascii="Montserrat" w:hAnsi="Montserrat"/>
+          <w:b/>
+          <w:bCs/>
+        </w:rPr>
+        <w:t>Journey</w:t>
+      </w:r>
+      <w:r>
+        <w:rPr>
+          <w:rFonts w:ascii="Montserrat Light" w:hAnsi="Montserrat Light"/>
+          <w:b/>
+          <w:bCs/>
+        </w:rPr>
+        <w:t xml:space="preserve">: </w:t>
+      </w:r>
+      <w:r>
+        <w:rPr>
+          <w:rFonts w:ascii="Montserrat Light" w:hAnsi="Montserrat Light"/>
+        </w:rPr>
+        <w:t>What technologies have you learned for this project?</w:t>
+      </w:r>
+    </w:p>
+    <w:p>
+      <w:pPr>
+        <w:pStyle w:val="ListParagraph"/>
+        <w:numPr>
+          <w:ilvl w:val="0"/>
+          <w:numId w:val="4"/>
+        </w:numPr>
+        <w:rPr>
+          <w:rFonts w:ascii="Montserrat Light" w:hAnsi="Montserrat Light"/>
+          <w:b/>
+          <w:bCs/>
+        </w:rPr>
+      </w:pPr>
+      <w:r>
+        <w:rPr>
+          <w:rFonts w:ascii="Montserrat" w:hAnsi="Montserrat"/>
+          <w:b/>
+          <w:bCs/>
+        </w:rPr>
+        <w:t>CI</w:t>
+      </w:r>
+      <w:r>
+        <w:rPr>
+          <w:rFonts w:ascii="Montserrat Light" w:hAnsi="Montserrat Light"/>
+          <w:b/>
+          <w:bCs/>
+        </w:rPr>
+        <w:t xml:space="preserve">: </w:t>
+      </w:r>
+      <w:r>
+        <w:rPr>
+          <w:rFonts w:ascii="Montserrat Light" w:hAnsi="Montserrat Light"/>
+        </w:rPr>
+        <w:t>How did you approach version control?</w:t>
+      </w:r>
+    </w:p>
+    <w:p>
+      <w:pPr>
+        <w:pStyle w:val="ListParagraph"/>
+        <w:numPr>
+          <w:ilvl w:val="0"/>
+          <w:numId w:val="4"/>
+        </w:numPr>
+        <w:rPr>
+          <w:rFonts w:ascii="Montserrat Light" w:hAnsi="Montserrat Light"/>
+          <w:b/>
+          <w:bCs/>
+        </w:rPr>
+      </w:pPr>
+      <w:r>
+        <w:rPr>
+          <w:rFonts w:ascii="Montserrat" w:hAnsi="Montserrat"/>
+          <w:b/>
+          <w:bCs/>
+        </w:rPr>
+        <w:t>Testing</w:t>
+      </w:r>
+      <w:r>
+        <w:rPr>
+          <w:rFonts w:ascii="Montserrat Light" w:hAnsi="Montserrat Light"/>
+        </w:rPr>
+        <w:t xml:space="preserve">: What was tested? Show the coverage of the </w:t>
+      </w:r>
+      <w:r>
+        <w:rPr>
+          <w:rFonts w:ascii="Montserrat" w:hAnsi="Montserrat"/>
+          <w:b/>
+          <w:bCs/>
+        </w:rPr>
+        <w:t>src/main/java</w:t>
+      </w:r>
+      <w:r>
+        <w:rPr>
+          <w:rFonts w:ascii="Montserrat Light" w:hAnsi="Montserrat Light"/>
+        </w:rPr>
+        <w:t xml:space="preserve"> folder.</w:t>
+      </w:r>
+    </w:p>
+    <w:p>
+      <w:pPr>
+        <w:pStyle w:val="ListParagraph"/>
+        <w:numPr>
+          <w:ilvl w:val="0"/>
+          <w:numId w:val="4"/>
+        </w:numPr>
+        <w:rPr>
+          <w:rFonts w:ascii="Montserrat Light" w:hAnsi="Montserrat Light"/>
+          <w:b/>
+          <w:bCs/>
+        </w:rPr>
+      </w:pPr>
+      <w:r>
+        <w:rPr>
+          <w:rFonts w:ascii="Montserrat" w:hAnsi="Montserrat"/>
+          <w:b/>
+          <w:bCs/>
+        </w:rPr>
+        <w:t>Demonstration</w:t>
+      </w:r>
+      <w:r>
+        <w:rPr>
+          <w:rFonts w:ascii="Montserrat Light" w:hAnsi="Montserrat Light"/>
+          <w:b/>
+          <w:bCs/>
+        </w:rPr>
+        <w:t xml:space="preserve">: </w:t>
+      </w:r>
+      <w:r>
+        <w:rPr>
+          <w:rFonts w:ascii="Montserrat Light" w:hAnsi="Montserrat Light"/>
+        </w:rPr>
+        <w:t>Run through a couple of user stories</w:t>
+      </w:r>
+    </w:p>
+    <w:p>
+      <w:pPr>
+        <w:pStyle w:val="ListParagraph"/>
+        <w:numPr>
+          <w:ilvl w:val="0"/>
+          <w:numId w:val="4"/>
+        </w:numPr>
+        <w:rPr>
+          <w:rFonts w:ascii="Montserrat Light" w:hAnsi="Montserrat Light"/>
+          <w:b/>
+          <w:bCs/>
+        </w:rPr>
+      </w:pPr>
+      <w:r>
+        <w:rPr>
+          <w:rFonts w:ascii="Montserrat" w:hAnsi="Montserrat"/>
+          <w:b/>
+          <w:bCs/>
+        </w:rPr>
+        <w:t>Sprint</w:t>
+      </w:r>
+      <w:r>
+        <w:rPr>
+          <w:rFonts w:ascii="Montserrat Light" w:hAnsi="Montserrat Light"/>
+          <w:b/>
+          <w:bCs/>
+        </w:rPr>
+        <w:t xml:space="preserve"> </w:t>
+      </w:r>
+      <w:r>
+        <w:rPr>
+          <w:rFonts w:ascii="Montserrat" w:hAnsi="Montserrat"/>
+          <w:b/>
+          <w:bCs/>
+        </w:rPr>
+        <w:t>review</w:t>
+      </w:r>
+      <w:r>
+        <w:rPr>
+          <w:rFonts w:ascii="Montserrat Light" w:hAnsi="Montserrat Light"/>
+          <w:b/>
+          <w:bCs/>
+        </w:rPr>
+        <w:t xml:space="preserve">: </w:t>
+      </w:r>
+      <w:r>
+        <w:rPr>
+          <w:rFonts w:ascii="Montserrat Light" w:hAnsi="Montserrat Light"/>
+        </w:rPr>
+        <w:t>What did you complete? What got left behind?</w:t>
+      </w:r>
+    </w:p>
+    <w:p>
+      <w:pPr>
+        <w:pStyle w:val="ListParagraph"/>
+        <w:numPr>
+          <w:ilvl w:val="0"/>
+          <w:numId w:val="4"/>
+        </w:numPr>
+        <w:rPr>
+          <w:rFonts w:ascii="Montserrat Light" w:hAnsi="Montserrat Light"/>
+          <w:b/>
+          <w:bCs/>
+        </w:rPr>
+      </w:pPr>
+      <w:r>
+        <w:rPr>
+          <w:rFonts w:ascii="Montserrat" w:hAnsi="Montserrat"/>
+          <w:b/>
+          <w:bCs/>
+        </w:rPr>
+        <w:t>Sprint</w:t>
+      </w:r>
+      <w:r>
+        <w:rPr>
+          <w:rFonts w:ascii="Montserrat Light" w:hAnsi="Montserrat Light"/>
+          <w:b/>
+          <w:bCs/>
+        </w:rPr>
+        <w:t xml:space="preserve"> </w:t>
+      </w:r>
+      <w:r>
+        <w:rPr>
+          <w:rFonts w:ascii="Montserrat" w:hAnsi="Montserrat"/>
+          <w:b/>
+          <w:bCs/>
+        </w:rPr>
+        <w:t>retrospective</w:t>
+      </w:r>
+      <w:r>
+        <w:rPr>
+          <w:rFonts w:ascii="Montserrat Light" w:hAnsi="Montserrat Light"/>
+          <w:b/>
+          <w:bCs/>
+        </w:rPr>
+        <w:t xml:space="preserve">: </w:t>
+      </w:r>
+      <w:r>
+        <w:rPr>
+          <w:rFonts w:ascii="Montserrat Light" w:hAnsi="Montserrat Light"/>
+        </w:rPr>
+        <w:t>What went well? What could be improved?</w:t>
+      </w:r>
+    </w:p>
+    <w:p>
+      <w:pPr>
+        <w:pStyle w:val="ListParagraph"/>
+        <w:numPr>
+          <w:ilvl w:val="0"/>
+          <w:numId w:val="4"/>
+        </w:numPr>
+      </w:pPr>
+      <w:r>
+        <w:rPr>
+          <w:rFonts w:ascii="Montserrat" w:hAnsi="Montserrat"/>
+          <w:b/>
+          <w:bCs/>
+        </w:rPr>
+        <w:t>Conclusion</w:t>
+      </w:r>
+      <w:r>
+        <w:rPr>
+          <w:rFonts w:ascii="Montserrat Light" w:hAnsi="Montserrat Light"/>
+          <w:b/>
+          <w:bCs/>
+        </w:rPr>
+        <w:t xml:space="preserve">: </w:t>
+      </w:r>
+      <w:r>
+        <w:rPr>
+          <w:rFonts w:ascii="Montserrat Light" w:hAnsi="Montserrat Light"/>
+        </w:rPr>
+        <w:t>Reflections on the project, future steps, any other relevant info</w:t>
+      </w:r>
+    </w:p>
+    <w:p>
+      <w:pPr>
+        <w:pStyle w:val="ListParagraph"/>
+        <w:numPr>
+          <w:ilvl w:val="0"/>
+          <w:numId w:val="4"/>
+        </w:numPr>
+        <w:rPr>
+          <w:rFonts w:ascii="Montserrat Light" w:hAnsi="Montserrat Light"/>
+        </w:rPr>
+      </w:pPr>
+      <w:r>
+        <w:rPr>
+          <w:rFonts w:ascii="Montserrat" w:hAnsi="Montserrat"/>
+          <w:b/>
+          <w:bCs/>
+        </w:rPr>
+        <w:t>Questions</w:t>
+      </w:r>
+      <w:r>
+        <w:rPr>
+          <w:rFonts w:ascii="Montserrat Light" w:hAnsi="Montserrat Light"/>
+          <w:b/>
+          <w:bCs/>
+        </w:rPr>
+        <w:t xml:space="preserve">: </w:t>
+      </w:r>
+      <w:r>
+        <w:rPr>
+          <w:rFonts w:ascii="Montserrat Light" w:hAnsi="Montserrat Light"/>
+        </w:rPr>
+        <w:t>Leave 5 minutes for questions at the end of the presentation</w:t>
+      </w:r>
+    </w:p>
+    <w:p>
+      <w:pPr>
+        <w:pStyle w:val="ListParagraph"/>
+        <w:numPr>
+          <w:ilvl w:val="0"/>
+          <w:numId w:val="4"/>
+        </w:numPr>
+        <w:rPr>
+          <w:rFonts w:ascii="Montserrat Light" w:hAnsi="Montserrat Light"/>
+        </w:rPr>
+      </w:pPr>
+      <w:r>
+        <w:rPr>
+          <w:rFonts w:ascii="Montserrat Light" w:hAnsi="Montserrat Light"/>
+        </w:rPr>
+        <w:t>Diagrams and/or screenshots used where appropriate</w:t>
+      </w:r>
+    </w:p>
+    <w:p>
+      <w:pPr>
+        <w:pStyle w:val="ListParagraph"/>
+        <w:numPr>
+          <w:ilvl w:val="0"/>
+          <w:numId w:val="4"/>
+        </w:numPr>
+        <w:rPr>
+          <w:rFonts w:ascii="Montserrat Light" w:hAnsi="Montserrat Light"/>
+        </w:rPr>
+      </w:pPr>
+      <w:r>
+        <w:rPr>
+          <w:rFonts w:ascii="Montserrat Light" w:hAnsi="Montserrat Light"/>
+        </w:rPr>
+        <w:t xml:space="preserve">Your presentation should last a total of </w:t>
+      </w:r>
+      <w:r>
+        <w:rPr>
+          <w:rFonts w:ascii="Montserrat" w:hAnsi="Montserrat"/>
+          <w:b/>
+          <w:bCs/>
+        </w:rPr>
+        <w:t>15 minutes</w:t>
+      </w:r>
+    </w:p>
     <w:p/>
     <w:sectPr>
       <w:pgSz w:w="11906" w:h="16838"/>
@@ -748,6 +1619,511 @@
     </w:sectPr>
   </w:body>
 </w:document>
+</file>
+
+<file path=word/numbering.xml><?xml version="1.0" encoding="utf-8"?>
+<w:numbering xmlns:wpc="http://schemas.microsoft.com/office/word/2010/wordprocessingCanvas" xmlns:cx="http://schemas.microsoft.com/office/drawing/2014/chartex" xmlns:cx1="http://schemas.microsoft.com/office/drawing/2015/9/8/chartex" xmlns:cx2="http://schemas.microsoft.com/office/drawing/2015/10/21/chartex" xmlns:cx3="http://schemas.microsoft.com/office/drawing/2016/5/9/chartex" xmlns:cx4="http://schemas.microsoft.com/office/drawing/2016/5/10/chartex" xmlns:cx5="http://schemas.microsoft.com/office/drawing/2016/5/11/chartex" xmlns:cx6="http://schemas.microsoft.com/office/drawing/2016/5/12/chartex" xmlns:cx7="http://schemas.microsoft.com/office/drawing/2016/5/13/chartex" xmlns:cx8="http://schemas.microsoft.com/office/drawing/2016/5/14/chartex" xmlns:mc="http://schemas.openxmlformats.org/markup-compatibility/2006" xmlns:aink="http://schemas.microsoft.com/office/drawing/2016/ink" xmlns:am3d="http://schemas.microsoft.com/office/drawing/2017/model3d" xmlns:o="urn:schemas-microsoft-com:office:office" xmlns:r="http://schemas.openxmlformats.org/officeDocument/2006/relationships" xmlns:m="http://schemas.openxmlformats.org/officeDocument/2006/math" xmlns:v="urn:schemas-microsoft-com:vml" xmlns:wp14="http://schemas.microsoft.com/office/word/2010/wordprocessingDrawing" xmlns:wp="http://schemas.openxmlformats.org/drawingml/2006/wordprocessingDrawing" xmlns:w10="urn:schemas-microsoft-com:office:word" xmlns:w="http://schemas.openxmlformats.org/wordprocessingml/2006/main" xmlns:w14="http://schemas.microsoft.com/office/word/2010/wordml" xmlns:w15="http://schemas.microsoft.com/office/word/2012/wordml" xmlns:w16cex="http://schemas.microsoft.com/office/word/2018/wordml/cex" xmlns:w16cid="http://schemas.microsoft.com/office/word/2016/wordml/cid" xmlns:w16="http://schemas.microsoft.com/office/word/2018/wordml" xmlns:w16se="http://schemas.microsoft.com/office/word/2015/wordml/symex" xmlns:wpg="http://schemas.microsoft.com/office/word/2010/wordprocessingGroup" xmlns:wpi="http://schemas.microsoft.com/office/word/2010/wordprocessingInk" xmlns:wne="http://schemas.microsoft.com/office/word/2006/wordml" xmlns:wps="http://schemas.microsoft.com/office/word/2010/wordprocessingShape" mc:Ignorable="w14 w15 w16se w16cid w16 w16cex wp14">
+  <w:abstractNum w:abstractNumId="0" w15:restartNumberingAfterBreak="0">
+    <w:nsid w:val="1391442B"/>
+    <w:multiLevelType w:val="hybridMultilevel"/>
+    <w:tmpl w:val="EE002A7C"/>
+    <w:lvl w:ilvl="0" w:tplc="08090001">
+      <w:start w:val="1"/>
+      <w:numFmt w:val="bullet"/>
+      <w:lvlText w:val=""/>
+      <w:lvlJc w:val="left"/>
+      <w:pPr>
+        <w:ind w:left="720" w:hanging="360"/>
+      </w:pPr>
+      <w:rPr>
+        <w:rFonts w:ascii="Symbol" w:hAnsi="Symbol" w:cs="Symbol" w:hint="default"/>
+      </w:rPr>
+    </w:lvl>
+    <w:lvl w:ilvl="1" w:tplc="08090003">
+      <w:start w:val="1"/>
+      <w:numFmt w:val="bullet"/>
+      <w:lvlText w:val="o"/>
+      <w:lvlJc w:val="left"/>
+      <w:pPr>
+        <w:ind w:left="1440" w:hanging="360"/>
+      </w:pPr>
+      <w:rPr>
+        <w:rFonts w:ascii="Courier New" w:hAnsi="Courier New" w:cs="Courier New" w:hint="default"/>
+      </w:rPr>
+    </w:lvl>
+    <w:lvl w:ilvl="2" w:tplc="08090005">
+      <w:start w:val="1"/>
+      <w:numFmt w:val="bullet"/>
+      <w:lvlText w:val=""/>
+      <w:lvlJc w:val="left"/>
+      <w:pPr>
+        <w:ind w:left="2160" w:hanging="360"/>
+      </w:pPr>
+      <w:rPr>
+        <w:rFonts w:ascii="Wingdings" w:hAnsi="Wingdings" w:cs="Wingdings" w:hint="default"/>
+      </w:rPr>
+    </w:lvl>
+    <w:lvl w:ilvl="3" w:tplc="08090001">
+      <w:start w:val="1"/>
+      <w:numFmt w:val="bullet"/>
+      <w:lvlText w:val=""/>
+      <w:lvlJc w:val="left"/>
+      <w:pPr>
+        <w:ind w:left="2880" w:hanging="360"/>
+      </w:pPr>
+      <w:rPr>
+        <w:rFonts w:ascii="Symbol" w:hAnsi="Symbol" w:cs="Symbol" w:hint="default"/>
+      </w:rPr>
+    </w:lvl>
+    <w:lvl w:ilvl="4" w:tplc="08090003">
+      <w:start w:val="1"/>
+      <w:numFmt w:val="bullet"/>
+      <w:lvlText w:val="o"/>
+      <w:lvlJc w:val="left"/>
+      <w:pPr>
+        <w:ind w:left="3600" w:hanging="360"/>
+      </w:pPr>
+      <w:rPr>
+        <w:rFonts w:ascii="Courier New" w:hAnsi="Courier New" w:cs="Courier New" w:hint="default"/>
+      </w:rPr>
+    </w:lvl>
+    <w:lvl w:ilvl="5" w:tplc="08090005">
+      <w:start w:val="1"/>
+      <w:numFmt w:val="bullet"/>
+      <w:lvlText w:val=""/>
+      <w:lvlJc w:val="left"/>
+      <w:pPr>
+        <w:ind w:left="4320" w:hanging="360"/>
+      </w:pPr>
+      <w:rPr>
+        <w:rFonts w:ascii="Wingdings" w:hAnsi="Wingdings" w:cs="Wingdings" w:hint="default"/>
+      </w:rPr>
+    </w:lvl>
+    <w:lvl w:ilvl="6" w:tplc="08090001">
+      <w:start w:val="1"/>
+      <w:numFmt w:val="bullet"/>
+      <w:lvlText w:val=""/>
+      <w:lvlJc w:val="left"/>
+      <w:pPr>
+        <w:ind w:left="5040" w:hanging="360"/>
+      </w:pPr>
+      <w:rPr>
+        <w:rFonts w:ascii="Symbol" w:hAnsi="Symbol" w:cs="Symbol" w:hint="default"/>
+      </w:rPr>
+    </w:lvl>
+    <w:lvl w:ilvl="7" w:tplc="08090003">
+      <w:start w:val="1"/>
+      <w:numFmt w:val="bullet"/>
+      <w:lvlText w:val="o"/>
+      <w:lvlJc w:val="left"/>
+      <w:pPr>
+        <w:ind w:left="5760" w:hanging="360"/>
+      </w:pPr>
+      <w:rPr>
+        <w:rFonts w:ascii="Courier New" w:hAnsi="Courier New" w:cs="Courier New" w:hint="default"/>
+      </w:rPr>
+    </w:lvl>
+    <w:lvl w:ilvl="8" w:tplc="08090005">
+      <w:start w:val="1"/>
+      <w:numFmt w:val="bullet"/>
+      <w:lvlText w:val=""/>
+      <w:lvlJc w:val="left"/>
+      <w:pPr>
+        <w:ind w:left="6480" w:hanging="360"/>
+      </w:pPr>
+      <w:rPr>
+        <w:rFonts w:ascii="Wingdings" w:hAnsi="Wingdings" w:cs="Wingdings" w:hint="default"/>
+      </w:rPr>
+    </w:lvl>
+  </w:abstractNum>
+  <w:abstractNum w:abstractNumId="1" w15:restartNumberingAfterBreak="0">
+    <w:nsid w:val="20EF1DA9"/>
+    <w:multiLevelType w:val="hybridMultilevel"/>
+    <w:tmpl w:val="129AE584"/>
+    <w:lvl w:ilvl="0" w:tplc="08090001">
+      <w:start w:val="1"/>
+      <w:numFmt w:val="bullet"/>
+      <w:lvlText w:val=""/>
+      <w:lvlJc w:val="left"/>
+      <w:pPr>
+        <w:ind w:left="720" w:hanging="360"/>
+      </w:pPr>
+      <w:rPr>
+        <w:rFonts w:ascii="Symbol" w:hAnsi="Symbol" w:cs="Symbol" w:hint="default"/>
+      </w:rPr>
+    </w:lvl>
+    <w:lvl w:ilvl="1" w:tplc="08090003">
+      <w:start w:val="1"/>
+      <w:numFmt w:val="bullet"/>
+      <w:lvlText w:val="o"/>
+      <w:lvlJc w:val="left"/>
+      <w:pPr>
+        <w:ind w:left="1440" w:hanging="360"/>
+      </w:pPr>
+      <w:rPr>
+        <w:rFonts w:ascii="Courier New" w:hAnsi="Courier New" w:cs="Courier New" w:hint="default"/>
+      </w:rPr>
+    </w:lvl>
+    <w:lvl w:ilvl="2" w:tplc="08090005">
+      <w:start w:val="1"/>
+      <w:numFmt w:val="bullet"/>
+      <w:lvlText w:val=""/>
+      <w:lvlJc w:val="left"/>
+      <w:pPr>
+        <w:ind w:left="2160" w:hanging="360"/>
+      </w:pPr>
+      <w:rPr>
+        <w:rFonts w:ascii="Wingdings" w:hAnsi="Wingdings" w:cs="Wingdings" w:hint="default"/>
+      </w:rPr>
+    </w:lvl>
+    <w:lvl w:ilvl="3" w:tplc="08090001">
+      <w:start w:val="1"/>
+      <w:numFmt w:val="bullet"/>
+      <w:lvlText w:val=""/>
+      <w:lvlJc w:val="left"/>
+      <w:pPr>
+        <w:ind w:left="2880" w:hanging="360"/>
+      </w:pPr>
+      <w:rPr>
+        <w:rFonts w:ascii="Symbol" w:hAnsi="Symbol" w:cs="Symbol" w:hint="default"/>
+      </w:rPr>
+    </w:lvl>
+    <w:lvl w:ilvl="4" w:tplc="08090003">
+      <w:start w:val="1"/>
+      <w:numFmt w:val="bullet"/>
+      <w:lvlText w:val="o"/>
+      <w:lvlJc w:val="left"/>
+      <w:pPr>
+        <w:ind w:left="3600" w:hanging="360"/>
+      </w:pPr>
+      <w:rPr>
+        <w:rFonts w:ascii="Courier New" w:hAnsi="Courier New" w:cs="Courier New" w:hint="default"/>
+      </w:rPr>
+    </w:lvl>
+    <w:lvl w:ilvl="5" w:tplc="08090005">
+      <w:start w:val="1"/>
+      <w:numFmt w:val="bullet"/>
+      <w:lvlText w:val=""/>
+      <w:lvlJc w:val="left"/>
+      <w:pPr>
+        <w:ind w:left="4320" w:hanging="360"/>
+      </w:pPr>
+      <w:rPr>
+        <w:rFonts w:ascii="Wingdings" w:hAnsi="Wingdings" w:cs="Wingdings" w:hint="default"/>
+      </w:rPr>
+    </w:lvl>
+    <w:lvl w:ilvl="6" w:tplc="08090001">
+      <w:start w:val="1"/>
+      <w:numFmt w:val="bullet"/>
+      <w:lvlText w:val=""/>
+      <w:lvlJc w:val="left"/>
+      <w:pPr>
+        <w:ind w:left="5040" w:hanging="360"/>
+      </w:pPr>
+      <w:rPr>
+        <w:rFonts w:ascii="Symbol" w:hAnsi="Symbol" w:cs="Symbol" w:hint="default"/>
+      </w:rPr>
+    </w:lvl>
+    <w:lvl w:ilvl="7" w:tplc="08090003">
+      <w:start w:val="1"/>
+      <w:numFmt w:val="bullet"/>
+      <w:lvlText w:val="o"/>
+      <w:lvlJc w:val="left"/>
+      <w:pPr>
+        <w:ind w:left="5760" w:hanging="360"/>
+      </w:pPr>
+      <w:rPr>
+        <w:rFonts w:ascii="Courier New" w:hAnsi="Courier New" w:cs="Courier New" w:hint="default"/>
+      </w:rPr>
+    </w:lvl>
+    <w:lvl w:ilvl="8" w:tplc="08090005">
+      <w:start w:val="1"/>
+      <w:numFmt w:val="bullet"/>
+      <w:lvlText w:val=""/>
+      <w:lvlJc w:val="left"/>
+      <w:pPr>
+        <w:ind w:left="6480" w:hanging="360"/>
+      </w:pPr>
+      <w:rPr>
+        <w:rFonts w:ascii="Wingdings" w:hAnsi="Wingdings" w:cs="Wingdings" w:hint="default"/>
+      </w:rPr>
+    </w:lvl>
+  </w:abstractNum>
+  <w:abstractNum w:abstractNumId="2" w15:restartNumberingAfterBreak="0">
+    <w:nsid w:val="3FD76636"/>
+    <w:multiLevelType w:val="hybridMultilevel"/>
+    <w:tmpl w:val="EBCC9C16"/>
+    <w:lvl w:ilvl="0" w:tplc="08090001">
+      <w:start w:val="1"/>
+      <w:numFmt w:val="bullet"/>
+      <w:lvlText w:val=""/>
+      <w:lvlJc w:val="left"/>
+      <w:pPr>
+        <w:ind w:left="720" w:hanging="360"/>
+      </w:pPr>
+      <w:rPr>
+        <w:rFonts w:ascii="Symbol" w:hAnsi="Symbol" w:cs="Symbol" w:hint="default"/>
+      </w:rPr>
+    </w:lvl>
+    <w:lvl w:ilvl="1" w:tplc="08090003">
+      <w:start w:val="1"/>
+      <w:numFmt w:val="bullet"/>
+      <w:lvlText w:val="o"/>
+      <w:lvlJc w:val="left"/>
+      <w:pPr>
+        <w:ind w:left="1440" w:hanging="360"/>
+      </w:pPr>
+      <w:rPr>
+        <w:rFonts w:ascii="Courier New" w:hAnsi="Courier New" w:cs="Courier New" w:hint="default"/>
+      </w:rPr>
+    </w:lvl>
+    <w:lvl w:ilvl="2" w:tplc="08090005">
+      <w:start w:val="1"/>
+      <w:numFmt w:val="bullet"/>
+      <w:lvlText w:val=""/>
+      <w:lvlJc w:val="left"/>
+      <w:pPr>
+        <w:ind w:left="2160" w:hanging="360"/>
+      </w:pPr>
+      <w:rPr>
+        <w:rFonts w:ascii="Wingdings" w:hAnsi="Wingdings" w:cs="Wingdings" w:hint="default"/>
+      </w:rPr>
+    </w:lvl>
+    <w:lvl w:ilvl="3" w:tplc="08090001">
+      <w:start w:val="1"/>
+      <w:numFmt w:val="bullet"/>
+      <w:lvlText w:val=""/>
+      <w:lvlJc w:val="left"/>
+      <w:pPr>
+        <w:ind w:left="2880" w:hanging="360"/>
+      </w:pPr>
+      <w:rPr>
+        <w:rFonts w:ascii="Symbol" w:hAnsi="Symbol" w:cs="Symbol" w:hint="default"/>
+      </w:rPr>
+    </w:lvl>
+    <w:lvl w:ilvl="4" w:tplc="08090003">
+      <w:start w:val="1"/>
+      <w:numFmt w:val="bullet"/>
+      <w:lvlText w:val="o"/>
+      <w:lvlJc w:val="left"/>
+      <w:pPr>
+        <w:ind w:left="3600" w:hanging="360"/>
+      </w:pPr>
+      <w:rPr>
+        <w:rFonts w:ascii="Courier New" w:hAnsi="Courier New" w:cs="Courier New" w:hint="default"/>
+      </w:rPr>
+    </w:lvl>
+    <w:lvl w:ilvl="5" w:tplc="08090005">
+      <w:start w:val="1"/>
+      <w:numFmt w:val="bullet"/>
+      <w:lvlText w:val=""/>
+      <w:lvlJc w:val="left"/>
+      <w:pPr>
+        <w:ind w:left="4320" w:hanging="360"/>
+      </w:pPr>
+      <w:rPr>
+        <w:rFonts w:ascii="Wingdings" w:hAnsi="Wingdings" w:cs="Wingdings" w:hint="default"/>
+      </w:rPr>
+    </w:lvl>
+    <w:lvl w:ilvl="6" w:tplc="08090001">
+      <w:start w:val="1"/>
+      <w:numFmt w:val="bullet"/>
+      <w:lvlText w:val=""/>
+      <w:lvlJc w:val="left"/>
+      <w:pPr>
+        <w:ind w:left="5040" w:hanging="360"/>
+      </w:pPr>
+      <w:rPr>
+        <w:rFonts w:ascii="Symbol" w:hAnsi="Symbol" w:cs="Symbol" w:hint="default"/>
+      </w:rPr>
+    </w:lvl>
+    <w:lvl w:ilvl="7" w:tplc="08090003">
+      <w:start w:val="1"/>
+      <w:numFmt w:val="bullet"/>
+      <w:lvlText w:val="o"/>
+      <w:lvlJc w:val="left"/>
+      <w:pPr>
+        <w:ind w:left="5760" w:hanging="360"/>
+      </w:pPr>
+      <w:rPr>
+        <w:rFonts w:ascii="Courier New" w:hAnsi="Courier New" w:cs="Courier New" w:hint="default"/>
+      </w:rPr>
+    </w:lvl>
+    <w:lvl w:ilvl="8" w:tplc="08090005">
+      <w:start w:val="1"/>
+      <w:numFmt w:val="bullet"/>
+      <w:lvlText w:val=""/>
+      <w:lvlJc w:val="left"/>
+      <w:pPr>
+        <w:ind w:left="6480" w:hanging="360"/>
+      </w:pPr>
+      <w:rPr>
+        <w:rFonts w:ascii="Wingdings" w:hAnsi="Wingdings" w:cs="Wingdings" w:hint="default"/>
+      </w:rPr>
+    </w:lvl>
+  </w:abstractNum>
+  <w:abstractNum w:abstractNumId="3" w15:restartNumberingAfterBreak="0">
+    <w:nsid w:val="70A42083"/>
+    <w:multiLevelType w:val="hybridMultilevel"/>
+    <w:tmpl w:val="D86675CC"/>
+    <w:lvl w:ilvl="0" w:tplc="08090001">
+      <w:start w:val="1"/>
+      <w:numFmt w:val="bullet"/>
+      <w:lvlText w:val=""/>
+      <w:lvlJc w:val="left"/>
+      <w:pPr>
+        <w:ind w:left="720" w:hanging="360"/>
+      </w:pPr>
+      <w:rPr>
+        <w:rFonts w:ascii="Symbol" w:hAnsi="Symbol" w:cs="Symbol" w:hint="default"/>
+      </w:rPr>
+    </w:lvl>
+    <w:lvl w:ilvl="1" w:tplc="08090003">
+      <w:start w:val="1"/>
+      <w:numFmt w:val="bullet"/>
+      <w:lvlText w:val="o"/>
+      <w:lvlJc w:val="left"/>
+      <w:pPr>
+        <w:ind w:left="1440" w:hanging="360"/>
+      </w:pPr>
+      <w:rPr>
+        <w:rFonts w:ascii="Courier New" w:hAnsi="Courier New" w:cs="Courier New" w:hint="default"/>
+      </w:rPr>
+    </w:lvl>
+    <w:lvl w:ilvl="2" w:tplc="08090005">
+      <w:start w:val="1"/>
+      <w:numFmt w:val="bullet"/>
+      <w:lvlText w:val=""/>
+      <w:lvlJc w:val="left"/>
+      <w:pPr>
+        <w:ind w:left="2160" w:hanging="360"/>
+      </w:pPr>
+      <w:rPr>
+        <w:rFonts w:ascii="Wingdings" w:hAnsi="Wingdings" w:cs="Wingdings" w:hint="default"/>
+      </w:rPr>
+    </w:lvl>
+    <w:lvl w:ilvl="3" w:tplc="08090001">
+      <w:start w:val="1"/>
+      <w:numFmt w:val="bullet"/>
+      <w:lvlText w:val=""/>
+      <w:lvlJc w:val="left"/>
+      <w:pPr>
+        <w:ind w:left="2880" w:hanging="360"/>
+      </w:pPr>
+      <w:rPr>
+        <w:rFonts w:ascii="Symbol" w:hAnsi="Symbol" w:cs="Symbol" w:hint="default"/>
+      </w:rPr>
+    </w:lvl>
+    <w:lvl w:ilvl="4" w:tplc="08090003">
+      <w:start w:val="1"/>
+      <w:numFmt w:val="bullet"/>
+      <w:lvlText w:val="o"/>
+      <w:lvlJc w:val="left"/>
+      <w:pPr>
+        <w:ind w:left="3600" w:hanging="360"/>
+      </w:pPr>
+      <w:rPr>
+        <w:rFonts w:ascii="Courier New" w:hAnsi="Courier New" w:cs="Courier New" w:hint="default"/>
+      </w:rPr>
+    </w:lvl>
+    <w:lvl w:ilvl="5" w:tplc="08090005">
+      <w:start w:val="1"/>
+      <w:numFmt w:val="bullet"/>
+      <w:lvlText w:val=""/>
+      <w:lvlJc w:val="left"/>
+      <w:pPr>
+        <w:ind w:left="4320" w:hanging="360"/>
+      </w:pPr>
+      <w:rPr>
+        <w:rFonts w:ascii="Wingdings" w:hAnsi="Wingdings" w:cs="Wingdings" w:hint="default"/>
+      </w:rPr>
+    </w:lvl>
+    <w:lvl w:ilvl="6" w:tplc="08090001">
+      <w:start w:val="1"/>
+      <w:numFmt w:val="bullet"/>
+      <w:lvlText w:val=""/>
+      <w:lvlJc w:val="left"/>
+      <w:pPr>
+        <w:ind w:left="5040" w:hanging="360"/>
+      </w:pPr>
+      <w:rPr>
+        <w:rFonts w:ascii="Symbol" w:hAnsi="Symbol" w:cs="Symbol" w:hint="default"/>
+      </w:rPr>
+    </w:lvl>
+    <w:lvl w:ilvl="7" w:tplc="08090003">
+      <w:start w:val="1"/>
+      <w:numFmt w:val="bullet"/>
+      <w:lvlText w:val="o"/>
+      <w:lvlJc w:val="left"/>
+      <w:pPr>
+        <w:ind w:left="5760" w:hanging="360"/>
+      </w:pPr>
+      <w:rPr>
+        <w:rFonts w:ascii="Courier New" w:hAnsi="Courier New" w:cs="Courier New" w:hint="default"/>
+      </w:rPr>
+    </w:lvl>
+    <w:lvl w:ilvl="8" w:tplc="08090005">
+      <w:start w:val="1"/>
+      <w:numFmt w:val="bullet"/>
+      <w:lvlText w:val=""/>
+      <w:lvlJc w:val="left"/>
+      <w:pPr>
+        <w:ind w:left="6480" w:hanging="360"/>
+      </w:pPr>
+      <w:rPr>
+        <w:rFonts w:ascii="Wingdings" w:hAnsi="Wingdings" w:cs="Wingdings" w:hint="default"/>
+      </w:rPr>
+    </w:lvl>
+  </w:abstractNum>
+  <w:num w:numId="1">
+    <w:abstractNumId w:val="1"/>
+    <w:lvlOverride w:ilvl="0"/>
+    <w:lvlOverride w:ilvl="1"/>
+    <w:lvlOverride w:ilvl="2"/>
+    <w:lvlOverride w:ilvl="3"/>
+    <w:lvlOverride w:ilvl="4"/>
+    <w:lvlOverride w:ilvl="5"/>
+    <w:lvlOverride w:ilvl="6"/>
+    <w:lvlOverride w:ilvl="7"/>
+    <w:lvlOverride w:ilvl="8"/>
+  </w:num>
+  <w:num w:numId="2">
+    <w:abstractNumId w:val="3"/>
+    <w:lvlOverride w:ilvl="0"/>
+    <w:lvlOverride w:ilvl="1"/>
+    <w:lvlOverride w:ilvl="2"/>
+    <w:lvlOverride w:ilvl="3"/>
+    <w:lvlOverride w:ilvl="4"/>
+    <w:lvlOverride w:ilvl="5"/>
+    <w:lvlOverride w:ilvl="6"/>
+    <w:lvlOverride w:ilvl="7"/>
+    <w:lvlOverride w:ilvl="8"/>
+  </w:num>
+  <w:num w:numId="3">
+    <w:abstractNumId w:val="0"/>
+    <w:lvlOverride w:ilvl="0"/>
+    <w:lvlOverride w:ilvl="1"/>
+    <w:lvlOverride w:ilvl="2"/>
+    <w:lvlOverride w:ilvl="3"/>
+    <w:lvlOverride w:ilvl="4"/>
+    <w:lvlOverride w:ilvl="5"/>
+    <w:lvlOverride w:ilvl="6"/>
+    <w:lvlOverride w:ilvl="7"/>
+    <w:lvlOverride w:ilvl="8"/>
+  </w:num>
+  <w:num w:numId="4">
+    <w:abstractNumId w:val="2"/>
+    <w:lvlOverride w:ilvl="0"/>
+    <w:lvlOverride w:ilvl="1"/>
+    <w:lvlOverride w:ilvl="2"/>
+    <w:lvlOverride w:ilvl="3"/>
+    <w:lvlOverride w:ilvl="4"/>
+    <w:lvlOverride w:ilvl="5"/>
+    <w:lvlOverride w:ilvl="6"/>
+    <w:lvlOverride w:ilvl="7"/>
+    <w:lvlOverride w:ilvl="8"/>
+  </w:num>
+</w:numbering>
 </file>
 
 <file path=word/styles.xml><?xml version="1.0" encoding="utf-8"?>
@@ -1149,6 +2525,28 @@
     <w:name w:val="Normal"/>
     <w:qFormat/>
   </w:style>
+  <w:style w:type="paragraph" w:styleId="Heading2">
+    <w:name w:val="heading 2"/>
+    <w:basedOn w:val="Normal"/>
+    <w:next w:val="Normal"/>
+    <w:link w:val="Heading2Char"/>
+    <w:uiPriority w:val="9"/>
+    <w:unhideWhenUsed/>
+    <w:qFormat/>
+    <w:rsid w:val="00BD3BE0"/>
+    <w:pPr>
+      <w:keepNext/>
+      <w:keepLines/>
+      <w:spacing w:before="40" w:after="0" w:line="256" w:lineRule="auto"/>
+      <w:outlineLvl w:val="1"/>
+    </w:pPr>
+    <w:rPr>
+      <w:rFonts w:ascii="Montserrat" w:eastAsiaTheme="majorEastAsia" w:hAnsi="Montserrat" w:cstheme="majorBidi"/>
+      <w:b/>
+      <w:color w:val="004050"/>
+      <w:szCs w:val="26"/>
+    </w:rPr>
+  </w:style>
   <w:style w:type="character" w:default="1" w:styleId="DefaultParagraphFont">
     <w:name w:val="Default Paragraph Font"/>
     <w:uiPriority w:val="1"/>
@@ -1194,6 +2592,36 @@
         <w:insideV w:val="single" w:sz="4" w:space="0" w:color="auto"/>
       </w:tblBorders>
     </w:tblPr>
+  </w:style>
+  <w:style w:type="character" w:customStyle="1" w:styleId="Heading2Char">
+    <w:name w:val="Heading 2 Char"/>
+    <w:basedOn w:val="DefaultParagraphFont"/>
+    <w:link w:val="Heading2"/>
+    <w:uiPriority w:val="9"/>
+    <w:rsid w:val="00BD3BE0"/>
+    <w:rPr>
+      <w:rFonts w:ascii="Montserrat" w:eastAsiaTheme="majorEastAsia" w:hAnsi="Montserrat" w:cstheme="majorBidi"/>
+      <w:b/>
+      <w:color w:val="004050"/>
+      <w:szCs w:val="26"/>
+    </w:rPr>
+  </w:style>
+  <w:style w:type="paragraph" w:styleId="ListParagraph">
+    <w:name w:val="List Paragraph"/>
+    <w:basedOn w:val="Normal"/>
+    <w:uiPriority w:val="34"/>
+    <w:qFormat/>
+    <w:rsid w:val="00BD3BE0"/>
+    <w:pPr>
+      <w:spacing w:line="256" w:lineRule="auto"/>
+      <w:ind w:left="720"/>
+      <w:contextualSpacing/>
+    </w:pPr>
+    <w:rPr>
+      <w:rFonts w:ascii="Segoe UI" w:hAnsi="Segoe UI" w:cs="Segoe UI"/>
+      <w:color w:val="2E2D2C"/>
+      <w:szCs w:val="20"/>
+    </w:rPr>
   </w:style>
 </w:styles>
 </file>

</xml_diff>